<commit_message>
Small update to docs
</commit_message>
<xml_diff>
--- a/Spike_Config_FINALE/Extra/Patec_ReadMe.docx
+++ b/Spike_Config_FINALE/Extra/Patec_ReadMe.docx
@@ -1348,25 +1348,7 @@
           <w:bCs/>
           <w:lang w:val="en-US"/>
         </w:rPr>
-        <w:t xml:space="preserve">Turn on the </w:t>
-      </w:r>
-      <w:proofErr w:type="gramStart"/>
-      <w:r>
-        <w:rPr>
-          <w:b/>
-          <w:bCs/>
-          <w:lang w:val="en-US"/>
-        </w:rPr>
-        <w:t>Computer</w:t>
-      </w:r>
-      <w:proofErr w:type="gramEnd"/>
-      <w:r>
-        <w:rPr>
-          <w:b/>
-          <w:bCs/>
-          <w:lang w:val="en-US"/>
-        </w:rPr>
-        <w:t xml:space="preserve"> first and then the 1401 device.</w:t>
+        <w:t>Turn on the Computer first and then the 1401 device.</w:t>
       </w:r>
       <w:r>
         <w:rPr>
@@ -1674,16 +1656,8 @@
         <w:rPr>
           <w:lang w:val="en-US"/>
         </w:rPr>
-        <w:t xml:space="preserve"> for the </w:t>
-      </w:r>
-      <w:proofErr w:type="spellStart"/>
-      <w:r>
-        <w:rPr>
-          <w:lang w:val="en-US"/>
-        </w:rPr>
-        <w:t>PaTec_Script</w:t>
-      </w:r>
-      <w:proofErr w:type="spellEnd"/>
+        <w:t xml:space="preserve"> for the PaTec_Script</w:t>
+      </w:r>
       <w:r>
         <w:rPr>
           <w:lang w:val="en-US"/>
@@ -1712,21 +1686,7 @@
         <w:rPr>
           <w:lang w:val="en-US"/>
         </w:rPr>
-        <w:t>“</w:t>
-      </w:r>
-      <w:proofErr w:type="spellStart"/>
-      <w:r>
-        <w:rPr>
-          <w:lang w:val="en-US"/>
-        </w:rPr>
-        <w:t>fs_sequencer_adaptable.pls</w:t>
-      </w:r>
-      <w:proofErr w:type="spellEnd"/>
-      <w:r>
-        <w:rPr>
-          <w:lang w:val="en-US"/>
-        </w:rPr>
-        <w:t>” you are using. Usually it is as follow:</w:t>
+        <w:t>“fs_sequencer_adaptable.pls” you are using. Usually it is as follow:</w:t>
       </w:r>
       <w:r>
         <w:rPr>
@@ -1876,21 +1836,7 @@
         <w:rPr>
           <w:lang w:val="en-US"/>
         </w:rPr>
-        <w:t xml:space="preserve"> (ex: </w:t>
-      </w:r>
-      <w:proofErr w:type="spellStart"/>
-      <w:r>
-        <w:rPr>
-          <w:lang w:val="en-US"/>
-        </w:rPr>
-        <w:t>Myon</w:t>
-      </w:r>
-      <w:proofErr w:type="spellEnd"/>
-      <w:r>
-        <w:rPr>
-          <w:lang w:val="en-US"/>
-        </w:rPr>
-        <w:t xml:space="preserve"> EMG/IMU system, Vicon)</w:t>
+        <w:t xml:space="preserve"> (ex: Myon EMG/IMU system, Vicon)</w:t>
       </w:r>
       <w:r>
         <w:rPr>
@@ -1944,21 +1890,7 @@
         <w:rPr>
           <w:lang w:val="en-US"/>
         </w:rPr>
-        <w:t xml:space="preserve"> (you can use to trigger </w:t>
-      </w:r>
-      <w:proofErr w:type="spellStart"/>
-      <w:r>
-        <w:rPr>
-          <w:lang w:val="en-US"/>
-        </w:rPr>
-        <w:t>optitrack</w:t>
-      </w:r>
-      <w:proofErr w:type="spellEnd"/>
-      <w:r>
-        <w:rPr>
-          <w:lang w:val="en-US"/>
-        </w:rPr>
-        <w:t xml:space="preserve"> too)</w:t>
+        <w:t xml:space="preserve"> (you can use to trigger optitrack too)</w:t>
       </w:r>
       <w:r>
         <w:rPr>
@@ -1996,7 +1928,6 @@
         </w:rPr>
         <w:t xml:space="preserve"> are used to trigger the </w:t>
       </w:r>
-      <w:proofErr w:type="spellStart"/>
       <w:r>
         <w:rPr>
           <w:lang w:val="en-US"/>
@@ -2007,14 +1938,7 @@
         <w:rPr>
           <w:lang w:val="en-US"/>
         </w:rPr>
-        <w:t>somed</w:t>
-      </w:r>
-      <w:proofErr w:type="spellEnd"/>
-      <w:r>
-        <w:rPr>
-          <w:lang w:val="en-US"/>
-        </w:rPr>
-        <w:t xml:space="preserve"> </w:t>
+        <w:t xml:space="preserve">somed </w:t>
       </w:r>
       <w:r>
         <w:rPr>
@@ -2133,7 +2057,6 @@
         </w:rPr>
         <w:t xml:space="preserve"> and navigate to the folder where you put the </w:t>
       </w:r>
-      <w:proofErr w:type="spellStart"/>
       <w:r>
         <w:rPr>
           <w:lang w:val="en-US"/>
@@ -2144,14 +2067,7 @@
         <w:rPr>
           <w:lang w:val="en-US"/>
         </w:rPr>
-        <w:t>script</w:t>
-      </w:r>
-      <w:proofErr w:type="spellEnd"/>
-      <w:r>
-        <w:rPr>
-          <w:lang w:val="en-US"/>
-        </w:rPr>
-        <w:t>.</w:t>
+        <w:t>script.</w:t>
       </w:r>
       <w:r>
         <w:rPr>
@@ -2351,35 +2267,7 @@
         <w:rPr>
           <w:lang w:val="en-US"/>
         </w:rPr>
-        <w:t xml:space="preserve"> the </w:t>
-      </w:r>
-      <w:proofErr w:type="spellStart"/>
-      <w:r>
-        <w:rPr>
-          <w:lang w:val="en-US"/>
-        </w:rPr>
-        <w:t>SampleSequencer</w:t>
-      </w:r>
-      <w:proofErr w:type="spellEnd"/>
-      <w:r>
-        <w:rPr>
-          <w:lang w:val="en-US"/>
-        </w:rPr>
-        <w:t xml:space="preserve"> and correct it based on the location where you put the “</w:t>
-      </w:r>
-      <w:proofErr w:type="spellStart"/>
-      <w:r>
-        <w:rPr>
-          <w:lang w:val="en-US"/>
-        </w:rPr>
-        <w:t>fs_sequencer_adaptable.pls</w:t>
-      </w:r>
-      <w:proofErr w:type="spellEnd"/>
-      <w:r>
-        <w:rPr>
-          <w:lang w:val="en-US"/>
-        </w:rPr>
-        <w:t>” file.</w:t>
+        <w:t xml:space="preserve"> the SampleSequencer and correct it based on the location where you put the “fs_sequencer_adaptable.pls” file.</w:t>
       </w:r>
     </w:p>
     <w:p>
@@ -2473,21 +2361,7 @@
         <w:rPr>
           <w:lang w:val="en-US"/>
         </w:rPr>
-        <w:t xml:space="preserve"> if the location of “SaveECO.exe” is correct. It is a program I created to save automatically the US </w:t>
-      </w:r>
-      <w:proofErr w:type="spellStart"/>
-      <w:r>
-        <w:rPr>
-          <w:lang w:val="en-US"/>
-        </w:rPr>
-        <w:t>tvd</w:t>
-      </w:r>
-      <w:proofErr w:type="spellEnd"/>
-      <w:r>
-        <w:rPr>
-          <w:lang w:val="en-US"/>
-        </w:rPr>
-        <w:t xml:space="preserve"> file via CMD with the same name of the spike2 mat files exported. </w:t>
+        <w:t xml:space="preserve"> if the location of “SaveECO.exe” is correct. It is a program I created to save automatically the US tvd file via CMD with the same name of the spike2 mat files exported. </w:t>
       </w:r>
       <w:r>
         <w:rPr>
@@ -2904,16 +2778,8 @@
         <w:rPr>
           <w:lang w:val="en-US"/>
         </w:rPr>
-        <w:t xml:space="preserve"> </w:t>
-      </w:r>
-      <w:proofErr w:type="spellStart"/>
-      <w:r>
-        <w:rPr>
-          <w:lang w:val="en-US"/>
-        </w:rPr>
-        <w:t>widonw</w:t>
-      </w:r>
-      <w:proofErr w:type="spellEnd"/>
+        <w:t xml:space="preserve"> widonw</w:t>
+      </w:r>
       <w:r>
         <w:rPr>
           <w:lang w:val="en-US"/>
@@ -3213,21 +3079,7 @@
         <w:rPr>
           <w:lang w:val="en-US"/>
         </w:rPr>
-        <w:t xml:space="preserve"> a message will appear to inform you to disable the trigger to the </w:t>
-      </w:r>
-      <w:proofErr w:type="spellStart"/>
-      <w:r>
-        <w:rPr>
-          <w:lang w:val="en-US"/>
-        </w:rPr>
-        <w:t>Isomed</w:t>
-      </w:r>
-      <w:proofErr w:type="spellEnd"/>
-      <w:r>
-        <w:rPr>
-          <w:lang w:val="en-US"/>
-        </w:rPr>
-        <w:t xml:space="preserve">. It’s a reminder! </w:t>
+        <w:t xml:space="preserve"> a message will appear to inform you to disable the trigger to the Isomed. It’s a reminder! </w:t>
       </w:r>
     </w:p>
     <w:p>
@@ -3548,23 +3400,13 @@
           <w:lang w:val="en-US"/>
         </w:rPr>
       </w:pPr>
-      <w:proofErr w:type="spellStart"/>
       <w:r>
         <w:rPr>
           <w:b/>
           <w:bCs/>
           <w:lang w:val="en-US"/>
         </w:rPr>
-        <w:t>PlayWave</w:t>
-      </w:r>
-      <w:proofErr w:type="spellEnd"/>
-      <w:r>
-        <w:rPr>
-          <w:b/>
-          <w:bCs/>
-          <w:lang w:val="en-US"/>
-        </w:rPr>
-        <w:t xml:space="preserve"> duration</w:t>
+        <w:t>PlayWave duration</w:t>
       </w:r>
       <w:r>
         <w:rPr>
@@ -4065,21 +3907,7 @@
         <w:rPr>
           <w:lang w:val="en-US"/>
         </w:rPr>
-        <w:t xml:space="preserve">Here you can configure how many times you want to perform a cycle and the time point to trigger the </w:t>
-      </w:r>
-      <w:proofErr w:type="spellStart"/>
-      <w:r>
-        <w:rPr>
-          <w:lang w:val="en-US"/>
-        </w:rPr>
-        <w:t>Isomed</w:t>
-      </w:r>
-      <w:proofErr w:type="spellEnd"/>
-      <w:r>
-        <w:rPr>
-          <w:lang w:val="en-US"/>
-        </w:rPr>
-        <w:t xml:space="preserve"> first rotation and the second one. So, for example a stretch-shortening cycle</w:t>
+        <w:t>Here you can configure how many times you want to perform a cycle and the time point to trigger the Isomed first rotation and the second one. So, for example a stretch-shortening cycle</w:t>
       </w:r>
       <w:r>
         <w:rPr>
@@ -4155,21 +3983,7 @@
         <w:rPr>
           <w:lang w:val="en-US"/>
         </w:rPr>
-        <w:t>“</w:t>
-      </w:r>
-      <w:proofErr w:type="spellStart"/>
-      <w:r>
-        <w:rPr>
-          <w:lang w:val="en-US"/>
-        </w:rPr>
-        <w:t>baustelle</w:t>
-      </w:r>
-      <w:proofErr w:type="spellEnd"/>
-      <w:r>
-        <w:rPr>
-          <w:lang w:val="en-US"/>
-        </w:rPr>
-        <w:t xml:space="preserve">” </w:t>
+        <w:t xml:space="preserve">“baustelle” </w:t>
       </w:r>
       <w:r>
         <w:rPr>
@@ -4283,23 +4097,7 @@
           <w:color w:val="FF0000"/>
           <w:lang w:val="en-US"/>
         </w:rPr>
-        <w:t xml:space="preserve"> is currently in development. It works so far however is not perfectly implement with XY width and snippet because a double loop dual condition in assembly is quite hard to make. In a nutshell, </w:t>
-      </w:r>
-      <w:proofErr w:type="spellStart"/>
-      <w:r>
-        <w:rPr>
-          <w:color w:val="FF0000"/>
-          <w:lang w:val="en-US"/>
-        </w:rPr>
-        <w:t>everytime</w:t>
-      </w:r>
-      <w:proofErr w:type="spellEnd"/>
-      <w:r>
-        <w:rPr>
-          <w:color w:val="FF0000"/>
-          <w:lang w:val="en-US"/>
-        </w:rPr>
-        <w:t xml:space="preserve"> you change the value and/or the channel to use, the sequencer is opened as a text file in the background, a function looks for specific “CHAN” position and change the value with the one corresponding to the selected channels. While the value to check is converted back to 16bit integer (</w:t>
+        <w:t xml:space="preserve"> is currently in development. It works so far however is not perfectly implement with XY width and snippet because a double loop dual condition in assembly is quite hard to make. In a nutshell, everytime you change the value and/or the channel to use, the sequencer is opened as a text file in the background, a function looks for specific “CHAN” position and change the value with the one corresponding to the selected channels. While the value to check is converted back to 16bit integer (</w:t>
       </w:r>
       <w:r>
         <w:rPr>
@@ -4459,21 +4257,7 @@
         <w:rPr>
           <w:lang w:val="en-US"/>
         </w:rPr>
-        <w:t xml:space="preserve">is </w:t>
-      </w:r>
-      <w:proofErr w:type="spellStart"/>
-      <w:r>
-        <w:rPr>
-          <w:lang w:val="en-US"/>
-        </w:rPr>
-        <w:t>gonna</w:t>
-      </w:r>
-      <w:proofErr w:type="spellEnd"/>
-      <w:r>
-        <w:rPr>
-          <w:lang w:val="en-US"/>
-        </w:rPr>
-        <w:t xml:space="preserve"> plot</w:t>
+        <w:t>is gonna plot</w:t>
       </w:r>
       <w:r>
         <w:rPr>
@@ -4564,25 +4348,7 @@
           <w:iCs/>
           <w:lang w:val="en-US"/>
         </w:rPr>
-        <w:t xml:space="preserve">set in the </w:t>
-      </w:r>
-      <w:proofErr w:type="spellStart"/>
-      <w:r>
-        <w:rPr>
-          <w:i/>
-          <w:iCs/>
-          <w:lang w:val="en-US"/>
-        </w:rPr>
-        <w:t>RepXY</w:t>
-      </w:r>
-      <w:proofErr w:type="spellEnd"/>
-      <w:r>
-        <w:rPr>
-          <w:i/>
-          <w:iCs/>
-          <w:lang w:val="en-US"/>
-        </w:rPr>
-        <w:t xml:space="preserve"> / Seq Config</w:t>
+        <w:t>set in the RepXY / Seq Config</w:t>
       </w:r>
       <w:r>
         <w:rPr>
@@ -4606,21 +4372,7 @@
         <w:rPr>
           <w:lang w:val="en-US"/>
         </w:rPr>
-        <w:t xml:space="preserve"> if put X-range = 8s the output mat file (and the time you see the channel plotted in the </w:t>
-      </w:r>
-      <w:proofErr w:type="spellStart"/>
-      <w:r>
-        <w:rPr>
-          <w:lang w:val="en-US"/>
-        </w:rPr>
-        <w:t>xy</w:t>
-      </w:r>
-      <w:proofErr w:type="spellEnd"/>
-      <w:r>
-        <w:rPr>
-          <w:lang w:val="en-US"/>
-        </w:rPr>
-        <w:t>-view) will end after 8s!</w:t>
+        <w:t xml:space="preserve"> if put X-range = 8s the output mat file (and the time you see the channel plotted in the xy-view) will end after 8s!</w:t>
       </w:r>
     </w:p>
     <w:p>
@@ -4928,35 +4680,7 @@
         <w:rPr>
           <w:lang w:val="en-US"/>
         </w:rPr>
-        <w:t xml:space="preserve">: a pop-up window appears and asks you to select a </w:t>
-      </w:r>
-      <w:proofErr w:type="spellStart"/>
-      <w:r>
-        <w:rPr>
-          <w:lang w:val="en-US"/>
-        </w:rPr>
-        <w:t>txt</w:t>
-      </w:r>
-      <w:proofErr w:type="spellEnd"/>
-      <w:r>
-        <w:rPr>
-          <w:lang w:val="en-US"/>
-        </w:rPr>
-        <w:t xml:space="preserve"> file. In the </w:t>
-      </w:r>
-      <w:proofErr w:type="spellStart"/>
-      <w:r>
-        <w:rPr>
-          <w:lang w:val="en-US"/>
-        </w:rPr>
-        <w:t>txt</w:t>
-      </w:r>
-      <w:proofErr w:type="spellEnd"/>
-      <w:r>
-        <w:rPr>
-          <w:lang w:val="en-US"/>
-        </w:rPr>
-        <w:t xml:space="preserve"> file you can put the time value (first column) and the y value (second column) of a custom trace. So</w:t>
+        <w:t>: a pop-up window appears and asks you to select a txt file. In the txt file you can put the time value (first column) and the y value (second column) of a custom trace. So</w:t>
       </w:r>
       <w:r>
         <w:rPr>
@@ -4992,21 +4716,7 @@
         <w:rPr>
           <w:lang w:val="en-US"/>
         </w:rPr>
-        <w:t xml:space="preserve">. The </w:t>
-      </w:r>
-      <w:proofErr w:type="spellStart"/>
-      <w:r>
-        <w:rPr>
-          <w:lang w:val="en-US"/>
-        </w:rPr>
-        <w:t>txt</w:t>
-      </w:r>
-      <w:proofErr w:type="spellEnd"/>
-      <w:r>
-        <w:rPr>
-          <w:lang w:val="en-US"/>
-        </w:rPr>
-        <w:t xml:space="preserve"> file can be created easily in any program languages</w:t>
+        <w:t>. The txt file can be created easily in any program languages</w:t>
       </w:r>
       <w:r>
         <w:rPr>
@@ -5018,36 +4728,14 @@
         <w:rPr>
           <w:lang w:val="en-US"/>
         </w:rPr>
-        <w:t>. Check “</w:t>
-      </w:r>
-      <w:proofErr w:type="spellStart"/>
-      <w:r>
-        <w:rPr>
-          <w:lang w:val="en-US"/>
-        </w:rPr>
-        <w:t>EXAMPLE_create_txt_ramp.m</w:t>
-      </w:r>
-      <w:proofErr w:type="spellEnd"/>
-      <w:r>
-        <w:rPr>
-          <w:lang w:val="en-US"/>
-        </w:rPr>
-        <w:t>”</w:t>
-      </w:r>
-      <w:r>
-        <w:rPr>
-          <w:lang w:val="en-US"/>
-        </w:rPr>
-        <w:t xml:space="preserve"> for </w:t>
-      </w:r>
-      <w:proofErr w:type="spellStart"/>
-      <w:r>
-        <w:rPr>
-          <w:lang w:val="en-US"/>
-        </w:rPr>
-        <w:t>matlab</w:t>
-      </w:r>
-      <w:proofErr w:type="spellEnd"/>
+        <w:t>. Check “EXAMPLE_create_txt_ramp.m”</w:t>
+      </w:r>
+      <w:r>
+        <w:rPr>
+          <w:lang w:val="en-US"/>
+        </w:rPr>
+        <w:t xml:space="preserve"> for matlab</w:t>
+      </w:r>
       <w:r>
         <w:rPr>
           <w:lang w:val="en-US"/>
@@ -5058,21 +4746,7 @@
         <w:rPr>
           <w:lang w:val="en-US"/>
         </w:rPr>
-        <w:t>.</w:t>
-      </w:r>
-      <w:proofErr w:type="spellStart"/>
-      <w:r>
-        <w:rPr>
-          <w:lang w:val="en-US"/>
-        </w:rPr>
-        <w:t>py</w:t>
-      </w:r>
-      <w:proofErr w:type="spellEnd"/>
-      <w:r>
-        <w:rPr>
-          <w:lang w:val="en-US"/>
-        </w:rPr>
-        <w:t xml:space="preserve"> for </w:t>
+        <w:t xml:space="preserve">.py for </w:t>
       </w:r>
       <w:r>
         <w:rPr>
@@ -5278,21 +4952,7 @@
         <w:rPr>
           <w:lang w:val="en-US"/>
         </w:rPr>
-        <w:t xml:space="preserve"> plot the hand draw trace drawn in the </w:t>
-      </w:r>
-      <w:proofErr w:type="spellStart"/>
-      <w:r>
-        <w:rPr>
-          <w:lang w:val="en-US"/>
-        </w:rPr>
-        <w:t>playwave</w:t>
-      </w:r>
-      <w:proofErr w:type="spellEnd"/>
-      <w:r>
-        <w:rPr>
-          <w:lang w:val="en-US"/>
-        </w:rPr>
-        <w:t xml:space="preserve"> view. For more details see </w:t>
+        <w:t xml:space="preserve"> plot the hand draw trace drawn in the playwave view. For more details see </w:t>
       </w:r>
       <w:r>
         <w:rPr>
@@ -5362,21 +5022,7 @@
         <w:rPr>
           <w:lang w:val="en-US" w:eastAsia="en-GB"/>
         </w:rPr>
-        <w:t xml:space="preserve">delay of </w:t>
-      </w:r>
-      <w:proofErr w:type="spellStart"/>
-      <w:r>
-        <w:rPr>
-          <w:lang w:val="en-US" w:eastAsia="en-GB"/>
-        </w:rPr>
-        <w:t>biofeedbackchannel</w:t>
-      </w:r>
-      <w:proofErr w:type="spellEnd"/>
-      <w:r>
-        <w:rPr>
-          <w:lang w:val="en-US" w:eastAsia="en-GB"/>
-        </w:rPr>
-        <w:t>, usually used when moving average filters are applied (e.g., RMS). It’s a real number and the value in second.</w:t>
+        <w:t>delay of biofeedbackchannel, usually used when moving average filters are applied (e.g., RMS). It’s a real number and the value in second.</w:t>
       </w:r>
     </w:p>
     <w:p>
@@ -5687,22 +5333,9 @@
           <w:szCs w:val="26"/>
           <w:lang w:val="en-US"/>
         </w:rPr>
-        <w:t xml:space="preserve">MVC </w:t>
-      </w:r>
-      <w:proofErr w:type="spellStart"/>
-      <w:r>
-        <w:rPr>
-          <w:rStyle w:val="Heading1Char"/>
-          <w:b w:val="0"/>
-          <w:bCs w:val="0"/>
-          <w:sz w:val="26"/>
-          <w:szCs w:val="26"/>
-          <w:lang w:val="en-US"/>
-        </w:rPr>
-        <w:t>Opts</w:t>
+        <w:t>MVC Opts</w:t>
       </w:r>
       <w:bookmarkEnd w:id="7"/>
-      <w:proofErr w:type="spellEnd"/>
     </w:p>
     <w:p>
       <w:pPr>
@@ -5966,7 +5599,25 @@
           <w:u w:val="single"/>
           <w:lang w:val="en-US"/>
         </w:rPr>
-        <w:t>all raw channels</w:t>
+        <w:t xml:space="preserve">all raw </w:t>
+      </w:r>
+      <w:r>
+        <w:rPr>
+          <w:b/>
+          <w:bCs/>
+          <w:u w:val="single"/>
+          <w:lang w:val="en-US"/>
+        </w:rPr>
+        <w:t xml:space="preserve">data from NON virtual </w:t>
+      </w:r>
+      <w:r>
+        <w:rPr>
+          <w:b/>
+          <w:bCs/>
+          <w:u w:val="single"/>
+          <w:lang w:val="en-US"/>
+        </w:rPr>
+        <w:t>channels</w:t>
       </w:r>
       <w:r>
         <w:rPr>
@@ -6032,21 +5683,7 @@
         <w:rPr>
           <w:lang w:val="en-US"/>
         </w:rPr>
-        <w:t xml:space="preserve"> If you don’t </w:t>
-      </w:r>
-      <w:proofErr w:type="spellStart"/>
-      <w:r>
-        <w:rPr>
-          <w:lang w:val="en-US"/>
-        </w:rPr>
-        <w:t>wanna</w:t>
-      </w:r>
-      <w:proofErr w:type="spellEnd"/>
-      <w:r>
-        <w:rPr>
-          <w:lang w:val="en-US"/>
-        </w:rPr>
-        <w:t xml:space="preserve"> save it, just press cancel afterwards;)</w:t>
+        <w:t xml:space="preserve"> If you don’t wanna save it, just press cancel afterwards;)</w:t>
       </w:r>
     </w:p>
     <w:p>
@@ -6160,43 +5797,13 @@
           <w:u w:val="single"/>
           <w:lang w:val="en-US"/>
         </w:rPr>
-        <w:t xml:space="preserve"> you need that exe file (EchoWaveCMD.exe) to automatically trigger the US via Spike2. The US sync option must not be de-activated as </w:t>
-      </w:r>
-      <w:proofErr w:type="spellStart"/>
-      <w:r>
-        <w:rPr>
-          <w:u w:val="single"/>
-          <w:lang w:val="en-US"/>
-        </w:rPr>
-        <w:t>Echowave</w:t>
-      </w:r>
-      <w:proofErr w:type="spellEnd"/>
-      <w:r>
-        <w:rPr>
-          <w:u w:val="single"/>
-          <w:lang w:val="en-US"/>
-        </w:rPr>
-        <w:t xml:space="preserve"> is automatically triggered by the software.</w:t>
-      </w:r>
-      <w:r>
-        <w:rPr>
-          <w:lang w:val="en-US"/>
-        </w:rPr>
-        <w:t xml:space="preserve"> The saving is not affected! Important: Check the delay, as a </w:t>
-      </w:r>
-      <w:proofErr w:type="spellStart"/>
-      <w:r>
-        <w:rPr>
-          <w:lang w:val="en-US"/>
-        </w:rPr>
-        <w:t>cmd</w:t>
-      </w:r>
-      <w:proofErr w:type="spellEnd"/>
-      <w:r>
-        <w:rPr>
-          <w:lang w:val="en-US"/>
-        </w:rPr>
-        <w:t xml:space="preserve"> prompt up, there is a slightly bigger delay</w:t>
+        <w:t xml:space="preserve"> you need that exe file (EchoWaveCMD.exe) to automatically trigger the US via Spike2. The US sync option must not be de-activated as Echowave is automatically triggered by the software.</w:t>
+      </w:r>
+      <w:r>
+        <w:rPr>
+          <w:lang w:val="en-US"/>
+        </w:rPr>
+        <w:t xml:space="preserve"> The saving is not affected! Important: Check the delay, as a cmd prompt up, there is a slightly bigger delay</w:t>
       </w:r>
       <w:r>
         <w:rPr>
@@ -6208,21 +5815,7 @@
         <w:rPr>
           <w:lang w:val="en-US"/>
         </w:rPr>
-        <w:t xml:space="preserve">. Just check you do not create conditions where the </w:t>
-      </w:r>
-      <w:proofErr w:type="spellStart"/>
-      <w:r>
-        <w:rPr>
-          <w:lang w:val="en-US"/>
-        </w:rPr>
-        <w:t>Echowave</w:t>
-      </w:r>
-      <w:proofErr w:type="spellEnd"/>
-      <w:r>
-        <w:rPr>
-          <w:lang w:val="en-US"/>
-        </w:rPr>
-        <w:t xml:space="preserve"> starts recording too</w:t>
+        <w:t>. Just check you do not create conditions where the Echowave starts recording too</w:t>
       </w:r>
       <w:r>
         <w:rPr>
@@ -6246,41 +5839,13 @@
         <w:rPr>
           <w:lang w:val="en-US"/>
         </w:rPr>
-        <w:t xml:space="preserve">after 0.5s and </w:t>
-      </w:r>
-      <w:proofErr w:type="spellStart"/>
-      <w:r>
-        <w:rPr>
-          <w:lang w:val="en-US"/>
-        </w:rPr>
-        <w:t>Echowave</w:t>
-      </w:r>
-      <w:proofErr w:type="spellEnd"/>
-      <w:r>
-        <w:rPr>
-          <w:lang w:val="en-US"/>
-        </w:rPr>
-        <w:t xml:space="preserve"> starts recording after 1.2s…you lost 0.7s of information that is not baseline.</w:t>
-      </w:r>
-      <w:r>
-        <w:rPr>
-          <w:lang w:val="en-US"/>
-        </w:rPr>
-        <w:t xml:space="preserve"> You can adjust the delay by increase “</w:t>
-      </w:r>
-      <w:proofErr w:type="gramStart"/>
-      <w:r>
-        <w:rPr>
-          <w:lang w:val="en-US"/>
-        </w:rPr>
-        <w:t>Yield(</w:t>
-      </w:r>
-      <w:proofErr w:type="gramEnd"/>
-      <w:r>
-        <w:rPr>
-          <w:lang w:val="en-US"/>
-        </w:rPr>
-        <w:t xml:space="preserve">1)” at line 700.  </w:t>
+        <w:t>after 0.5s and Echowave starts recording after 1.2s…you lost 0.7s of information that is not baseline.</w:t>
+      </w:r>
+      <w:r>
+        <w:rPr>
+          <w:lang w:val="en-US"/>
+        </w:rPr>
+        <w:t xml:space="preserve"> You can adjust the delay by increase “Yield(1)” at line 700.  </w:t>
       </w:r>
     </w:p>
     <w:p>
@@ -6299,43 +5864,15 @@
           <w:bCs/>
           <w:lang w:val="en-US"/>
         </w:rPr>
-        <w:t xml:space="preserve">BE sure that at line 203 and 703, the path to EchoWaveCMD.exe is correct, otherwise it won’t control </w:t>
-      </w:r>
-      <w:proofErr w:type="spellStart"/>
+        <w:t xml:space="preserve">BE sure that at line 203 and 703, the path to EchoWaveCMD.exe is correct, otherwise it won’t control Echowave and the </w:t>
+      </w:r>
       <w:r>
         <w:rPr>
           <w:b/>
           <w:bCs/>
           <w:lang w:val="en-US"/>
         </w:rPr>
-        <w:t>Echowave</w:t>
-      </w:r>
-      <w:proofErr w:type="spellEnd"/>
-      <w:r>
-        <w:rPr>
-          <w:b/>
-          <w:bCs/>
-          <w:lang w:val="en-US"/>
-        </w:rPr>
-        <w:t xml:space="preserve"> and the </w:t>
-      </w:r>
-      <w:proofErr w:type="spellStart"/>
-      <w:r>
-        <w:rPr>
-          <w:b/>
-          <w:bCs/>
-          <w:lang w:val="en-US"/>
-        </w:rPr>
-        <w:t>telemed</w:t>
-      </w:r>
-      <w:proofErr w:type="spellEnd"/>
-      <w:r>
-        <w:rPr>
-          <w:b/>
-          <w:bCs/>
-          <w:lang w:val="en-US"/>
-        </w:rPr>
-        <w:t xml:space="preserve"> </w:t>
+        <w:t xml:space="preserve">telemed </w:t>
       </w:r>
       <w:r>
         <w:rPr>
@@ -6852,23 +6389,13 @@
           <w:lang w:val="en-US"/>
         </w:rPr>
       </w:pPr>
-      <w:proofErr w:type="spellStart"/>
       <w:r>
         <w:rPr>
           <w:b/>
           <w:bCs/>
           <w:lang w:val="en-US"/>
         </w:rPr>
-        <w:t>Isomed</w:t>
-      </w:r>
-      <w:proofErr w:type="spellEnd"/>
-      <w:r>
-        <w:rPr>
-          <w:b/>
-          <w:bCs/>
-          <w:lang w:val="en-US"/>
-        </w:rPr>
-        <w:t xml:space="preserve"> 1 Rot</w:t>
+        <w:t>Isomed 1 Rot</w:t>
       </w:r>
       <w:r>
         <w:rPr>
@@ -6901,23 +6428,13 @@
           <w:lang w:val="en-US"/>
         </w:rPr>
       </w:pPr>
-      <w:proofErr w:type="spellStart"/>
       <w:r>
         <w:rPr>
           <w:b/>
           <w:bCs/>
           <w:lang w:val="en-US"/>
         </w:rPr>
-        <w:t>Isomed</w:t>
-      </w:r>
-      <w:proofErr w:type="spellEnd"/>
-      <w:r>
-        <w:rPr>
-          <w:b/>
-          <w:bCs/>
-          <w:lang w:val="en-US"/>
-        </w:rPr>
-        <w:t xml:space="preserve"> 2 Rot</w:t>
+        <w:t>Isomed 2 Rot</w:t>
       </w:r>
       <w:r>
         <w:rPr>
@@ -6935,21 +6452,7 @@
         <w:rPr>
           <w:lang w:val="en-US"/>
         </w:rPr>
-        <w:t xml:space="preserve"> trigger second </w:t>
-      </w:r>
-      <w:proofErr w:type="spellStart"/>
-      <w:r>
-        <w:rPr>
-          <w:lang w:val="en-US"/>
-        </w:rPr>
-        <w:t>isomed</w:t>
-      </w:r>
-      <w:proofErr w:type="spellEnd"/>
-      <w:r>
-        <w:rPr>
-          <w:lang w:val="en-US"/>
-        </w:rPr>
-        <w:t xml:space="preserve"> rotation at the time point set in the Rep XY/Seq Config</w:t>
+        <w:t xml:space="preserve"> trigger second isomed rotation at the time point set in the Rep XY/Seq Config</w:t>
       </w:r>
       <w:r>
         <w:rPr>
@@ -6971,9 +6474,8 @@
           <w:u w:val="single"/>
           <w:lang w:val="en-US"/>
         </w:rPr>
-        <w:t xml:space="preserve">you need </w:t>
-      </w:r>
-      <w:proofErr w:type="spellStart"/>
+        <w:t xml:space="preserve">you need super fast rotations </w:t>
+      </w:r>
       <w:r>
         <w:rPr>
           <w:i/>
@@ -6981,9 +6483,8 @@
           <w:u w:val="single"/>
           <w:lang w:val="en-US"/>
         </w:rPr>
-        <w:t>super fast</w:t>
-      </w:r>
-      <w:proofErr w:type="spellEnd"/>
+        <w:t xml:space="preserve">cycle (&lt;0.01s), please untick Ultrasound and trigger </w:t>
+      </w:r>
       <w:r>
         <w:rPr>
           <w:i/>
@@ -6991,7 +6492,7 @@
           <w:u w:val="single"/>
           <w:lang w:val="en-US"/>
         </w:rPr>
-        <w:t xml:space="preserve"> rotations </w:t>
+        <w:t>the US</w:t>
       </w:r>
       <w:r>
         <w:rPr>
@@ -7000,7 +6501,7 @@
           <w:u w:val="single"/>
           <w:lang w:val="en-US"/>
         </w:rPr>
-        <w:t xml:space="preserve">cycle (&lt;0.01s), please untick Ultrasound and trigger </w:t>
+        <w:t xml:space="preserve"> manually</w:t>
       </w:r>
       <w:r>
         <w:rPr>
@@ -7009,7 +6510,7 @@
           <w:u w:val="single"/>
           <w:lang w:val="en-US"/>
         </w:rPr>
-        <w:t>the US</w:t>
+        <w:t xml:space="preserve"> or you can set to use the console App like at line 707 </w:t>
       </w:r>
       <w:r>
         <w:rPr>
@@ -7018,7 +6519,7 @@
           <w:u w:val="single"/>
           <w:lang w:val="en-US"/>
         </w:rPr>
-        <w:t xml:space="preserve"> manually</w:t>
+        <w:t xml:space="preserve">          </w:t>
       </w:r>
       <w:r>
         <w:rPr>
@@ -7027,7 +6528,7 @@
           <w:u w:val="single"/>
           <w:lang w:val="en-US"/>
         </w:rPr>
-        <w:t xml:space="preserve"> or you can set to use the console App like at line 707 </w:t>
+        <w:t>“</w:t>
       </w:r>
       <w:r>
         <w:rPr>
@@ -7036,9 +6537,8 @@
           <w:u w:val="single"/>
           <w:lang w:val="en-US"/>
         </w:rPr>
-        <w:t xml:space="preserve">       </w:t>
-      </w:r>
-      <w:proofErr w:type="gramStart"/>
+        <w:t>ProgRun("C:/Users/Messung/Desktop/EchoWaveCMD.exe Run");</w:t>
+      </w:r>
       <w:r>
         <w:rPr>
           <w:i/>
@@ -7046,7 +6546,7 @@
           <w:u w:val="single"/>
           <w:lang w:val="en-US"/>
         </w:rPr>
-        <w:t xml:space="preserve">   </w:t>
+        <w:t>” to start the recording and “</w:t>
       </w:r>
       <w:r>
         <w:rPr>
@@ -7055,10 +6555,8 @@
           <w:u w:val="single"/>
           <w:lang w:val="en-US"/>
         </w:rPr>
-        <w:t>“</w:t>
-      </w:r>
-      <w:proofErr w:type="spellStart"/>
-      <w:proofErr w:type="gramEnd"/>
+        <w:t xml:space="preserve">          ProgRun("C:/Users/Messung/Desktop/EchoWaveCMD.exe </w:t>
+      </w:r>
       <w:r>
         <w:rPr>
           <w:i/>
@@ -7066,144 +6564,7 @@
           <w:u w:val="single"/>
           <w:lang w:val="en-US"/>
         </w:rPr>
-        <w:t>ProgRun</w:t>
-      </w:r>
-      <w:proofErr w:type="spellEnd"/>
-      <w:r>
-        <w:rPr>
-          <w:i/>
-          <w:iCs/>
-          <w:u w:val="single"/>
-          <w:lang w:val="en-US"/>
-        </w:rPr>
-        <w:t>("C:/Users/</w:t>
-      </w:r>
-      <w:proofErr w:type="spellStart"/>
-      <w:r>
-        <w:rPr>
-          <w:i/>
-          <w:iCs/>
-          <w:u w:val="single"/>
-          <w:lang w:val="en-US"/>
-        </w:rPr>
-        <w:t>Messung</w:t>
-      </w:r>
-      <w:proofErr w:type="spellEnd"/>
-      <w:r>
-        <w:rPr>
-          <w:i/>
-          <w:iCs/>
-          <w:u w:val="single"/>
-          <w:lang w:val="en-US"/>
-        </w:rPr>
-        <w:t>/Desktop/EchoWaveCMD.exe Run");</w:t>
-      </w:r>
-      <w:r>
-        <w:rPr>
-          <w:i/>
-          <w:iCs/>
-          <w:u w:val="single"/>
-          <w:lang w:val="en-US"/>
-        </w:rPr>
-        <w:t>” to start the recording and “</w:t>
-      </w:r>
-      <w:r>
-        <w:rPr>
-          <w:i/>
-          <w:iCs/>
-          <w:u w:val="single"/>
-          <w:lang w:val="en-US"/>
-        </w:rPr>
-        <w:t xml:space="preserve">          </w:t>
-      </w:r>
-      <w:proofErr w:type="spellStart"/>
-      <w:r>
-        <w:rPr>
-          <w:i/>
-          <w:iCs/>
-          <w:u w:val="single"/>
-          <w:lang w:val="en-US"/>
-        </w:rPr>
-        <w:t>ProgRun</w:t>
-      </w:r>
-      <w:proofErr w:type="spellEnd"/>
-      <w:r>
-        <w:rPr>
-          <w:i/>
-          <w:iCs/>
-          <w:u w:val="single"/>
-          <w:lang w:val="en-US"/>
-        </w:rPr>
-        <w:t>("C:/Users/</w:t>
-      </w:r>
-      <w:proofErr w:type="spellStart"/>
-      <w:r>
-        <w:rPr>
-          <w:i/>
-          <w:iCs/>
-          <w:u w:val="single"/>
-          <w:lang w:val="en-US"/>
-        </w:rPr>
-        <w:t>Messung</w:t>
-      </w:r>
-      <w:proofErr w:type="spellEnd"/>
-      <w:r>
-        <w:rPr>
-          <w:i/>
-          <w:iCs/>
-          <w:u w:val="single"/>
-          <w:lang w:val="en-US"/>
-        </w:rPr>
-        <w:t xml:space="preserve">/Desktop/EchoWaveCMD.exe </w:t>
-      </w:r>
-      <w:r>
-        <w:rPr>
-          <w:i/>
-          <w:iCs/>
-          <w:u w:val="single"/>
-          <w:lang w:val="en-US"/>
-        </w:rPr>
-        <w:t xml:space="preserve">Stop)”; to stop the running. Keep it in mind, it takes about ~1.2s </w:t>
-      </w:r>
-      <w:proofErr w:type="spellStart"/>
-      <w:r>
-        <w:rPr>
-          <w:i/>
-          <w:iCs/>
-          <w:u w:val="single"/>
-          <w:lang w:val="en-US"/>
-        </w:rPr>
-        <w:t>ish</w:t>
-      </w:r>
-      <w:proofErr w:type="spellEnd"/>
-      <w:r>
-        <w:rPr>
-          <w:i/>
-          <w:iCs/>
-          <w:u w:val="single"/>
-          <w:lang w:val="en-US"/>
-        </w:rPr>
-        <w:t xml:space="preserve"> between sending the command and the actual execution of it in </w:t>
-      </w:r>
-      <w:proofErr w:type="spellStart"/>
-      <w:r>
-        <w:rPr>
-          <w:i/>
-          <w:iCs/>
-          <w:u w:val="single"/>
-          <w:lang w:val="en-US"/>
-        </w:rPr>
-        <w:t>echowave</w:t>
-      </w:r>
-      <w:proofErr w:type="spellEnd"/>
-      <w:r>
-        <w:rPr>
-          <w:i/>
-          <w:iCs/>
-          <w:u w:val="single"/>
-          <w:lang w:val="en-US"/>
-        </w:rPr>
-        <w:t>.</w:t>
+        <w:t>Stop)”; to stop the running. Keep it in mind, it takes about ~1.2s ish between sending the command and the actual execution of it in echowave.</w:t>
       </w:r>
       <w:r>
         <w:rPr>
@@ -7439,21 +6800,7 @@
         <w:rPr>
           <w:lang w:val="en-US"/>
         </w:rPr>
-        <w:t xml:space="preserve"> </w:t>
-      </w:r>
-      <w:proofErr w:type="spellStart"/>
-      <w:r>
-        <w:rPr>
-          <w:lang w:val="en-US"/>
-        </w:rPr>
-        <w:t>unsless</w:t>
-      </w:r>
-      <w:proofErr w:type="spellEnd"/>
-      <w:r>
-        <w:rPr>
-          <w:lang w:val="en-US"/>
-        </w:rPr>
-        <w:t xml:space="preserve"> you need to control nuclear reaction</w:t>
+        <w:t xml:space="preserve"> unsless you need to control nuclear reaction</w:t>
       </w:r>
       <w:r>
         <w:rPr>
@@ -7749,21 +7096,7 @@
         <w:rPr>
           <w:lang w:val="en-US"/>
         </w:rPr>
-        <w:t xml:space="preserve"> (</w:t>
-      </w:r>
-      <w:proofErr w:type="spellStart"/>
-      <w:r>
-        <w:rPr>
-          <w:lang w:val="en-US"/>
-        </w:rPr>
-        <w:t>SampleKey</w:t>
-      </w:r>
-      <w:proofErr w:type="spellEnd"/>
-      <w:r>
-        <w:rPr>
-          <w:lang w:val="en-US"/>
-        </w:rPr>
-        <w:t>)</w:t>
+        <w:t xml:space="preserve"> (SampleKey)</w:t>
       </w:r>
       <w:r>
         <w:rPr>
@@ -7800,21 +7133,7 @@
           <w:lang w:val="en-US"/>
         </w:rPr>
         <w:lastRenderedPageBreak/>
-        <w:t>(</w:t>
-      </w:r>
-      <w:proofErr w:type="spellStart"/>
-      <w:r>
-        <w:rPr>
-          <w:lang w:val="en-US"/>
-        </w:rPr>
-        <w:t>SetSequencerVar</w:t>
-      </w:r>
-      <w:proofErr w:type="spellEnd"/>
-      <w:r>
-        <w:rPr>
-          <w:lang w:val="en-US"/>
-        </w:rPr>
-        <w:t xml:space="preserve"> function)</w:t>
+        <w:t>(SetSequencerVar function)</w:t>
       </w:r>
       <w:r>
         <w:rPr>
@@ -7879,21 +7198,7 @@
         <w:rPr>
           <w:lang w:val="en-US"/>
         </w:rPr>
-        <w:t xml:space="preserve">Snippet is the final step, it will set a cursor 0 at the moment you click, and after 1s it sends the corresponding sample key based on the equipment options you selected and it will start display the visual feedback into the X-Y ramp. One second after the end of the </w:t>
-      </w:r>
-      <w:proofErr w:type="spellStart"/>
-      <w:r>
-        <w:rPr>
-          <w:lang w:val="en-US"/>
-        </w:rPr>
-        <w:t>xy</w:t>
-      </w:r>
-      <w:proofErr w:type="spellEnd"/>
-      <w:r>
-        <w:rPr>
-          <w:lang w:val="en-US"/>
-        </w:rPr>
-        <w:t xml:space="preserve"> ramp (and by N cycles, so as many reps as you do of the XY ramp), a second and third cursor (1 and 2) are displayed, and the saving GUI appears. </w:t>
+        <w:t xml:space="preserve">Snippet is the final step, it will set a cursor 0 at the moment you click, and after 1s it sends the corresponding sample key based on the equipment options you selected and it will start display the visual feedback into the X-Y ramp. One second after the end of the xy ramp (and by N cycles, so as many reps as you do of the XY ramp), a second and third cursor (1 and 2) are displayed, and the saving GUI appears. </w:t>
       </w:r>
     </w:p>
     <w:p>
@@ -8173,21 +7478,7 @@
         <w:rPr>
           <w:lang w:val="en-US"/>
         </w:rPr>
-        <w:t xml:space="preserve">If you want to control </w:t>
-      </w:r>
-      <w:proofErr w:type="spellStart"/>
-      <w:r>
-        <w:rPr>
-          <w:lang w:val="en-US"/>
-        </w:rPr>
-        <w:t>Echowave</w:t>
-      </w:r>
-      <w:proofErr w:type="spellEnd"/>
-      <w:r>
-        <w:rPr>
-          <w:lang w:val="en-US"/>
-        </w:rPr>
-        <w:t xml:space="preserve"> II interface via Spike2</w:t>
+        <w:t>If you want to control Echowave II interface via Spike2</w:t>
       </w:r>
       <w:r>
         <w:rPr>
@@ -8205,35 +7496,13 @@
         <w:rPr>
           <w:lang w:val="en-US"/>
         </w:rPr>
-        <w:t xml:space="preserve"> </w:t>
-      </w:r>
-      <w:proofErr w:type="spellStart"/>
-      <w:r>
-        <w:rPr>
-          <w:lang w:val="en-US"/>
-        </w:rPr>
-        <w:t>cmd</w:t>
-      </w:r>
-      <w:proofErr w:type="spellEnd"/>
-      <w:r>
-        <w:rPr>
-          <w:lang w:val="en-US"/>
-        </w:rPr>
-        <w:t xml:space="preserve"> app to freeze/unfreeze </w:t>
-      </w:r>
-      <w:proofErr w:type="spellStart"/>
-      <w:r>
-        <w:rPr>
-          <w:lang w:val="en-US"/>
-        </w:rPr>
-        <w:t>Echowave</w:t>
-      </w:r>
-      <w:proofErr w:type="spellEnd"/>
-      <w:r>
-        <w:rPr>
-          <w:lang w:val="en-US"/>
-        </w:rPr>
-        <w:t xml:space="preserve">. </w:t>
+        <w:t xml:space="preserve"> cmd</w:t>
+      </w:r>
+      <w:r>
+        <w:rPr>
+          <w:lang w:val="en-US"/>
+        </w:rPr>
+        <w:t xml:space="preserve"> app to freeze/unfreeze Echowave. </w:t>
       </w:r>
       <w:r>
         <w:rPr>
@@ -8322,21 +7591,7 @@
         <w:rPr>
           <w:lang w:val="en-US"/>
         </w:rPr>
-        <w:t xml:space="preserve"> by </w:t>
-      </w:r>
-      <w:proofErr w:type="spellStart"/>
-      <w:r>
-        <w:rPr>
-          <w:lang w:val="en-US"/>
-        </w:rPr>
-        <w:t>EchoWave</w:t>
-      </w:r>
-      <w:proofErr w:type="spellEnd"/>
-      <w:r>
-        <w:rPr>
-          <w:lang w:val="en-US"/>
-        </w:rPr>
-        <w:t xml:space="preserve"> II. So</w:t>
+        <w:t xml:space="preserve"> by EchoWave II. So</w:t>
       </w:r>
       <w:r>
         <w:rPr>
@@ -8415,21 +7670,7 @@
         <w:rPr>
           <w:lang w:val="en-US"/>
         </w:rPr>
-        <w:t xml:space="preserve">: if you start it and then you click “move </w:t>
-      </w:r>
-      <w:proofErr w:type="spellStart"/>
-      <w:r>
-        <w:rPr>
-          <w:lang w:val="en-US"/>
-        </w:rPr>
-        <w:t>isomed</w:t>
-      </w:r>
-      <w:proofErr w:type="spellEnd"/>
-      <w:r>
-        <w:rPr>
-          <w:lang w:val="en-US"/>
-        </w:rPr>
-        <w:t xml:space="preserve">”, the sequencer in background will stop sending any signal to the US. </w:t>
+        <w:t xml:space="preserve">: if you start it and then you click “move isomed”, the sequencer in background will stop sending any signal to the US. </w:t>
       </w:r>
       <w:r>
         <w:rPr>
@@ -8453,21 +7694,7 @@
         <w:rPr>
           <w:lang w:val="en-US"/>
         </w:rPr>
-        <w:t xml:space="preserve">in </w:t>
-      </w:r>
-      <w:proofErr w:type="spellStart"/>
-      <w:r>
-        <w:rPr>
-          <w:lang w:val="en-US"/>
-        </w:rPr>
-        <w:t>EchoWave</w:t>
-      </w:r>
-      <w:proofErr w:type="spellEnd"/>
-      <w:r>
-        <w:rPr>
-          <w:lang w:val="en-US"/>
-        </w:rPr>
-        <w:t xml:space="preserve"> II </w:t>
+        <w:t xml:space="preserve">in EchoWave II </w:t>
       </w:r>
       <w:r>
         <w:rPr>
@@ -8519,17 +7746,9 @@
         <w:rPr>
           <w:lang w:val="en-US"/>
         </w:rPr>
-        <w:t xml:space="preserve">Move </w:t>
-      </w:r>
-      <w:proofErr w:type="spellStart"/>
-      <w:r>
-        <w:rPr>
-          <w:lang w:val="en-US"/>
-        </w:rPr>
-        <w:t>Isomed</w:t>
+        <w:t>Move Isomed</w:t>
       </w:r>
       <w:bookmarkEnd w:id="12"/>
-      <w:proofErr w:type="spellEnd"/>
     </w:p>
     <w:p>
       <w:pPr>
@@ -8566,21 +7785,7 @@
         <w:rPr>
           <w:lang w:val="en-US"/>
         </w:rPr>
-        <w:t xml:space="preserve">to trigger the </w:t>
-      </w:r>
-      <w:proofErr w:type="spellStart"/>
-      <w:r>
-        <w:rPr>
-          <w:lang w:val="en-US"/>
-        </w:rPr>
-        <w:t>Isomed</w:t>
-      </w:r>
-      <w:proofErr w:type="spellEnd"/>
-      <w:r>
-        <w:rPr>
-          <w:lang w:val="en-US"/>
-        </w:rPr>
-        <w:t xml:space="preserve"> rotation.</w:t>
+        <w:t>to trigger the Isomed rotation.</w:t>
       </w:r>
       <w:r>
         <w:rPr>
@@ -8740,21 +7945,7 @@
         <w:rPr>
           <w:lang w:val="en-US"/>
         </w:rPr>
-        <w:t xml:space="preserve"> </w:t>
-      </w:r>
-      <w:proofErr w:type="gramStart"/>
-      <w:r>
-        <w:rPr>
-          <w:lang w:val="en-US"/>
-        </w:rPr>
-        <w:t>pop up</w:t>
-      </w:r>
-      <w:proofErr w:type="gramEnd"/>
-      <w:r>
-        <w:rPr>
-          <w:lang w:val="en-US"/>
-        </w:rPr>
-        <w:t xml:space="preserve"> window will appear and you can save the entire recording in</w:t>
+        <w:t xml:space="preserve"> pop up window will appear and you can save the entire recording in</w:t>
       </w:r>
       <w:r>
         <w:rPr>
@@ -8872,16 +8063,8 @@
         <w:rPr>
           <w:lang w:val="en-US"/>
         </w:rPr>
-        <w:t xml:space="preserve"> stop the script </w:t>
-      </w:r>
-      <w:proofErr w:type="gramStart"/>
-      <w:r>
-        <w:rPr>
-          <w:lang w:val="en-US"/>
-        </w:rPr>
-        <w:t>execution</w:t>
-      </w:r>
-      <w:proofErr w:type="gramEnd"/>
+        <w:t xml:space="preserve"> stop the script execution</w:t>
+      </w:r>
       <w:r>
         <w:rPr>
           <w:lang w:val="en-US"/>
@@ -9006,27 +8189,7 @@
           <w:u w:val="single"/>
           <w:lang w:val="en-US"/>
         </w:rPr>
-        <w:t xml:space="preserve">FOR ANY REASONS, DO NOT EVER </w:t>
-      </w:r>
-      <w:proofErr w:type="spellStart"/>
-      <w:r>
-        <w:rPr>
-          <w:b/>
-          <w:bCs/>
-          <w:u w:val="single"/>
-          <w:lang w:val="en-US"/>
-        </w:rPr>
-        <w:t>EVER</w:t>
-      </w:r>
-      <w:proofErr w:type="spellEnd"/>
-      <w:r>
-        <w:rPr>
-          <w:b/>
-          <w:bCs/>
-          <w:u w:val="single"/>
-          <w:lang w:val="en-US"/>
-        </w:rPr>
-        <w:t xml:space="preserve"> PRESS “ESC” ON THE KEYBOARD!!!!</w:t>
+        <w:t>FOR ANY REASONS, DO NOT EVER EVER PRESS “ESC” ON THE KEYBOARD!!!!</w:t>
       </w:r>
       <w:r>
         <w:rPr>
@@ -9127,18 +8290,8 @@
         <w:iCs/>
         <w:lang w:val="en-US"/>
       </w:rPr>
-      <w:t xml:space="preserve">Written by Paolo </w:t>
+      <w:t>Written by Paolo Tecchio</w:t>
     </w:r>
-    <w:proofErr w:type="spellStart"/>
-    <w:r>
-      <w:rPr>
-        <w:i/>
-        <w:iCs/>
-        <w:lang w:val="en-US"/>
-      </w:rPr>
-      <w:t>Tecchio</w:t>
-    </w:r>
-    <w:proofErr w:type="spellEnd"/>
     <w:r>
       <w:rPr>
         <w:i/>

</xml_diff>